<commit_message>
JIRA-000: adding the new approch and the updated policysand code
</commit_message>
<xml_diff>
--- a/aws-service-control-policies/AMI-GOVERNANCE-OVERVIEW.docx
+++ b/aws-service-control-policies/AMI-GOVERNANCE-OVERVIEW.docx
@@ -2,7 +2,7 @@
 <file path=word/document.xml><?xml version="1.0" encoding="utf-8"?>
 <w:document xmlns:w="http://schemas.openxmlformats.org/wordprocessingml/2006/main" xmlns:m="http://schemas.openxmlformats.org/officeDocument/2006/math" xmlns:r="http://schemas.openxmlformats.org/officeDocument/2006/relationships" xmlns:o="urn:schemas-microsoft-com:office:office" xmlns:v="urn:schemas-microsoft-com:vml" xmlns:w10="urn:schemas-microsoft-com:office:word" xmlns:a="http://schemas.openxmlformats.org/drawingml/2006/main" xmlns:pic="http://schemas.openxmlformats.org/drawingml/2006/picture" xmlns:wp="http://schemas.openxmlformats.org/drawingml/2006/wordprocessingDrawing">
   <w:body>
-    <w:bookmarkStart w:id="51" w:name="X00ef674762641ce059c971899e0516a3e77be12"/>
+    <w:bookmarkStart w:id="53" w:name="X00ef674762641ce059c971899e0516a3e77be12"/>
     <w:p>
       <w:pPr>
         <w:pStyle w:val="Heading1"/>
@@ -888,13 +888,13 @@
       </w:r>
     </w:p>
     <w:bookmarkEnd w:id="13"/>
-    <w:bookmarkStart w:id="14" w:name="prasa-operations-accounts"/>
+    <w:bookmarkStart w:id="14" w:name="approved-ami-publisher-accounts"/>
     <w:p>
       <w:pPr>
         <w:pStyle w:val="Heading3"/>
       </w:pPr>
       <w:r>
-        <w:t xml:space="preserve">Prasa Operations Accounts</w:t>
+        <w:t xml:space="preserve">Approved AMI Publisher Accounts</w:t>
       </w:r>
     </w:p>
     <w:p>
@@ -913,10 +913,11 @@
         <w:tblLook w:firstRow="1" w:lastRow="0" w:firstColumn="0" w:lastColumn="0" w:noHBand="0" w:noVBand="0" w:val="0020"/>
       </w:tblPr>
       <w:tblGrid>
-        <w:gridCol w:w="1584"/>
-        <w:gridCol w:w="3696"/>
-        <w:gridCol w:w="1372"/>
-        <w:gridCol w:w="1267"/>
+        <w:gridCol w:w="1164"/>
+        <w:gridCol w:w="2717"/>
+        <w:gridCol w:w="1009"/>
+        <w:gridCol w:w="931"/>
+        <w:gridCol w:w="2096"/>
       </w:tblGrid>
       <w:tr>
         <w:trPr>
@@ -966,6 +967,17 @@
             </w:r>
           </w:p>
         </w:tc>
+        <w:tc>
+          <w:tcPr/>
+          <w:p>
+            <w:pPr>
+              <w:pStyle w:val="Compact"/>
+            </w:pPr>
+            <w:r>
+              <w:t xml:space="preserve">AMI Patterns</w:t>
+            </w:r>
+          </w:p>
+        </w:tc>
       </w:tr>
       <w:tr>
         <w:tc>
@@ -1012,6 +1024,17 @@
             </w:r>
           </w:p>
         </w:tc>
+        <w:tc>
+          <w:tcPr/>
+          <w:p>
+            <w:pPr>
+              <w:pStyle w:val="Compact"/>
+            </w:pPr>
+            <w:r>
+              <w:t xml:space="preserve">prasa-* (all patterns)</w:t>
+            </w:r>
+          </w:p>
+        </w:tc>
       </w:tr>
       <w:tr>
         <w:tc>
@@ -1055,6 +1078,74 @@
             </w:pPr>
             <w:r>
               <w:t xml:space="preserve">us-east-2</w:t>
+            </w:r>
+          </w:p>
+        </w:tc>
+        <w:tc>
+          <w:tcPr/>
+          <w:p>
+            <w:pPr>
+              <w:pStyle w:val="Compact"/>
+            </w:pPr>
+            <w:r>
+              <w:t xml:space="preserve">prasa-* (all patterns)</w:t>
+            </w:r>
+          </w:p>
+        </w:tc>
+      </w:tr>
+      <w:tr>
+        <w:tc>
+          <w:tcPr/>
+          <w:p>
+            <w:pPr>
+              <w:pStyle w:val="Compact"/>
+            </w:pPr>
+            <w:r>
+              <w:t xml:space="preserve">123456789014</w:t>
+            </w:r>
+          </w:p>
+        </w:tc>
+        <w:tc>
+          <w:tcPr/>
+          <w:p>
+            <w:pPr>
+              <w:pStyle w:val="Compact"/>
+            </w:pPr>
+            <w:r>
+              <w:t xml:space="preserve">Golden AMI Publisher</w:t>
+            </w:r>
+          </w:p>
+        </w:tc>
+        <w:tc>
+          <w:tcPr/>
+          <w:p>
+            <w:pPr>
+              <w:pStyle w:val="Compact"/>
+            </w:pPr>
+            <w:r>
+              <w:t xml:space="preserve">N/A</w:t>
+            </w:r>
+          </w:p>
+        </w:tc>
+        <w:tc>
+          <w:tcPr/>
+          <w:p>
+            <w:pPr>
+              <w:pStyle w:val="Compact"/>
+            </w:pPr>
+            <w:r>
+              <w:t xml:space="preserve">N/A</w:t>
+            </w:r>
+          </w:p>
+        </w:tc>
+        <w:tc>
+          <w:tcPr/>
+          <w:p>
+            <w:pPr>
+              <w:pStyle w:val="Compact"/>
+            </w:pPr>
+            <w:r>
+              <w:t xml:space="preserve">golden-ami-* only</w:t>
             </w:r>
           </w:p>
         </w:tc>
@@ -2142,18 +2233,99 @@
         <w:t xml:space="preserve">Approved AMI Catalog</w:t>
       </w:r>
     </w:p>
-    <w:bookmarkStart w:id="19" w:name="category-1-marketplace-customized-amis"/>
+    <w:p>
+      <w:pPr>
+        <w:pStyle w:val="FirstParagraph"/>
+      </w:pPr>
+      <w:r>
+        <w:t xml:space="preserve">The declarative policy uses</w:t>
+      </w:r>
+      <w:r>
+        <w:t xml:space="preserve"> </w:t>
+      </w:r>
+      <w:r>
+        <w:rPr>
+          <w:b/>
+          <w:bCs/>
+        </w:rPr>
+        <w:t xml:space="preserve">multiple image criteria</w:t>
+      </w:r>
+      <w:r>
+        <w:t xml:space="preserve"> </w:t>
+      </w:r>
+      <w:r>
+        <w:t xml:space="preserve">to allow AMIs from different sources. An AMI is approved if it matches</w:t>
+      </w:r>
+      <w:r>
+        <w:t xml:space="preserve"> </w:t>
+      </w:r>
+      <w:r>
+        <w:rPr>
+          <w:b/>
+          <w:bCs/>
+        </w:rPr>
+        <w:t xml:space="preserve">any</w:t>
+      </w:r>
+      <w:r>
+        <w:t xml:space="preserve"> </w:t>
+      </w:r>
+      <w:r>
+        <w:t xml:space="preserve">of the defined criteria.</w:t>
+      </w:r>
+    </w:p>
+    <w:bookmarkStart w:id="19" w:name="Xbff520aecefb9069554375d30a744d88b825a9a"/>
     <w:p>
       <w:pPr>
         <w:pStyle w:val="Heading3"/>
       </w:pPr>
       <w:r>
-        <w:t xml:space="preserve">Category 1: Marketplace Customized AMIs</w:t>
+        <w:t xml:space="preserve">Category 1: Prasa Operations AMIs (Criteria 1)</w:t>
       </w:r>
     </w:p>
     <w:p>
       <w:pPr>
         <w:pStyle w:val="FirstParagraph"/>
+      </w:pPr>
+      <w:r>
+        <w:rPr>
+          <w:b/>
+          <w:bCs/>
+        </w:rPr>
+        <w:t xml:space="preserve">Publisher</w:t>
+      </w:r>
+      <w:r>
+        <w:t xml:space="preserve">: Prasa Operations accounts (565656565656, 666363636363)</w:t>
+      </w:r>
+      <w:r>
+        <w:t xml:space="preserve"> </w:t>
+      </w:r>
+      <w:r>
+        <w:rPr>
+          <w:b/>
+          <w:bCs/>
+        </w:rPr>
+        <w:t xml:space="preserve">Pattern</w:t>
+      </w:r>
+      <w:r>
+        <w:t xml:space="preserve">: Any name (no restriction)</w:t>
+      </w:r>
+      <w:r>
+        <w:t xml:space="preserve"> </w:t>
+      </w:r>
+      <w:r>
+        <w:rPr>
+          <w:b/>
+          <w:bCs/>
+        </w:rPr>
+        <w:t xml:space="preserve">Source</w:t>
+      </w:r>
+      <w:r>
+        <w:t xml:space="preserve">: Marketplace customized and AWS base images customized by Prasa Operations</w:t>
+      </w:r>
+    </w:p>
+    <w:p>
+      <w:pPr>
+        <w:pStyle w:val="BodyText"/>
       </w:pPr>
       <w:r>
         <w:rPr>
@@ -2330,19 +2502,9 @@
         </w:tc>
       </w:tr>
     </w:tbl>
-    <w:bookmarkEnd w:id="19"/>
-    <w:bookmarkStart w:id="20" w:name="category-2-prasa-customized-amis"/>
-    <w:p>
-      <w:pPr>
-        <w:pStyle w:val="Heading3"/>
-      </w:pPr>
-      <w:r>
-        <w:t xml:space="preserve">Category 2: Prasa Customized AMIs</w:t>
-      </w:r>
-    </w:p>
-    <w:p>
-      <w:pPr>
-        <w:pStyle w:val="FirstParagraph"/>
+    <w:p>
+      <w:pPr>
+        <w:pStyle w:val="BodyText"/>
       </w:pPr>
       <w:r>
         <w:rPr>
@@ -2675,6 +2837,186 @@
         </w:tc>
       </w:tr>
     </w:tbl>
+    <w:bookmarkEnd w:id="19"/>
+    <w:bookmarkStart w:id="20" w:name="category-2-golden-amis-criteria-2"/>
+    <w:p>
+      <w:pPr>
+        <w:pStyle w:val="Heading3"/>
+      </w:pPr>
+      <w:r>
+        <w:t xml:space="preserve">Category 2: Golden AMIs (Criteria 2)</w:t>
+      </w:r>
+    </w:p>
+    <w:p>
+      <w:pPr>
+        <w:pStyle w:val="FirstParagraph"/>
+      </w:pPr>
+      <w:r>
+        <w:rPr>
+          <w:b/>
+          <w:bCs/>
+        </w:rPr>
+        <w:t xml:space="preserve">Publisher</w:t>
+      </w:r>
+      <w:r>
+        <w:t xml:space="preserve">: Golden AMI account (123456789014)</w:t>
+      </w:r>
+      <w:r>
+        <w:t xml:space="preserve"> </w:t>
+      </w:r>
+      <w:r>
+        <w:rPr>
+          <w:b/>
+          <w:bCs/>
+        </w:rPr>
+        <w:t xml:space="preserve">Pattern</w:t>
+      </w:r>
+      <w:r>
+        <w:t xml:space="preserve">:</w:t>
+      </w:r>
+      <w:r>
+        <w:t xml:space="preserve"> </w:t>
+      </w:r>
+      <w:r>
+        <w:rPr>
+          <w:rStyle w:val="VerbatimChar"/>
+        </w:rPr>
+        <w:t xml:space="preserve">golden-ami-*</w:t>
+      </w:r>
+      <w:r>
+        <w:t xml:space="preserve"> </w:t>
+      </w:r>
+      <w:r>
+        <w:t xml:space="preserve">(strictly enforced)</w:t>
+      </w:r>
+      <w:r>
+        <w:t xml:space="preserve"> </w:t>
+      </w:r>
+      <w:r>
+        <w:rPr>
+          <w:b/>
+          <w:bCs/>
+        </w:rPr>
+        <w:t xml:space="preserve">Source</w:t>
+      </w:r>
+      <w:r>
+        <w:t xml:space="preserve">: Pre-approved golden AMI images</w:t>
+      </w:r>
+    </w:p>
+    <w:tbl>
+      <w:tblPr>
+        <w:tblStyle w:val="Table"/>
+        <w:tblW w:type="pct" w:w="5000"/>
+        <w:tblLayout w:type="fixed"/>
+        <w:tblLook w:firstRow="1" w:lastRow="0" w:firstColumn="0" w:lastColumn="0" w:noHBand="0" w:noVBand="0" w:val="0020"/>
+      </w:tblPr>
+      <w:tblGrid>
+        <w:gridCol w:w="2607"/>
+        <w:gridCol w:w="5312"/>
+      </w:tblGrid>
+      <w:tr>
+        <w:trPr>
+          <w:tblHeader w:val="on"/>
+        </w:trPr>
+        <w:tc>
+          <w:tcPr/>
+          <w:p>
+            <w:pPr>
+              <w:pStyle w:val="Compact"/>
+            </w:pPr>
+            <w:r>
+              <w:t xml:space="preserve">AMI Name Pattern</w:t>
+            </w:r>
+          </w:p>
+        </w:tc>
+        <w:tc>
+          <w:tcPr/>
+          <w:p>
+            <w:pPr>
+              <w:pStyle w:val="Compact"/>
+            </w:pPr>
+            <w:r>
+              <w:t xml:space="preserve">Description</w:t>
+            </w:r>
+          </w:p>
+        </w:tc>
+      </w:tr>
+      <w:tr>
+        <w:tc>
+          <w:tcPr/>
+          <w:p>
+            <w:pPr>
+              <w:pStyle w:val="Compact"/>
+            </w:pPr>
+            <w:r>
+              <w:rPr>
+                <w:rStyle w:val="VerbatimChar"/>
+              </w:rPr>
+              <w:t xml:space="preserve">golden-ami-*</w:t>
+            </w:r>
+          </w:p>
+        </w:tc>
+        <w:tc>
+          <w:tcPr/>
+          <w:p>
+            <w:pPr>
+              <w:pStyle w:val="Compact"/>
+            </w:pPr>
+            <w:r>
+              <w:t xml:space="preserve">Golden AMI images from approved publisher account</w:t>
+            </w:r>
+          </w:p>
+        </w:tc>
+      </w:tr>
+    </w:tbl>
+    <w:p>
+      <w:pPr>
+        <w:pStyle w:val="BodyText"/>
+      </w:pPr>
+      <w:r>
+        <w:rPr>
+          <w:b/>
+          <w:bCs/>
+        </w:rPr>
+        <w:t xml:space="preserve">Requirements</w:t>
+      </w:r>
+      <w:r>
+        <w:t xml:space="preserve">:</w:t>
+      </w:r>
+      <w:r>
+        <w:t xml:space="preserve"> </w:t>
+      </w:r>
+      <w:r>
+        <w:t xml:space="preserve">- ✅ Must be from account 123456789014</w:t>
+      </w:r>
+      <w:r>
+        <w:t xml:space="preserve"> </w:t>
+      </w:r>
+      <w:r>
+        <w:t xml:space="preserve">- ✅ Must match naming pattern</w:t>
+      </w:r>
+      <w:r>
+        <w:t xml:space="preserve"> </w:t>
+      </w:r>
+      <w:r>
+        <w:rPr>
+          <w:rStyle w:val="VerbatimChar"/>
+        </w:rPr>
+        <w:t xml:space="preserve">golden-ami-*</w:t>
+      </w:r>
+      <w:r>
+        <w:t xml:space="preserve"> </w:t>
+      </w:r>
+      <w:r>
+        <w:t xml:space="preserve">- ✅ Must be less than 300 days old</w:t>
+      </w:r>
+      <w:r>
+        <w:t xml:space="preserve"> </w:t>
+      </w:r>
+      <w:r>
+        <w:t xml:space="preserve">- ✅ Must NOT be deprecated</w:t>
+      </w:r>
+    </w:p>
     <w:p>
       <w:r>
         <w:pict>
@@ -2849,7 +3191,91 @@
               <w:pStyle w:val="Compact"/>
             </w:pPr>
             <w:r>
-              <w:t xml:space="preserve">Both policy files</w:t>
+              <w:t xml:space="preserve">Declarative policy (criteria_1)</w:t>
+            </w:r>
+          </w:p>
+        </w:tc>
+      </w:tr>
+      <w:tr>
+        <w:tc>
+          <w:tcPr/>
+          <w:p>
+            <w:pPr>
+              <w:pStyle w:val="Compact"/>
+            </w:pPr>
+            <w:r>
+              <w:rPr>
+                <w:b/>
+                <w:bCs/>
+              </w:rPr>
+              <w:t xml:space="preserve">Golden AMI Account</w:t>
+            </w:r>
+          </w:p>
+        </w:tc>
+        <w:tc>
+          <w:tcPr/>
+          <w:p>
+            <w:pPr>
+              <w:pStyle w:val="Compact"/>
+            </w:pPr>
+            <w:r>
+              <w:rPr>
+                <w:rStyle w:val="VerbatimChar"/>
+              </w:rPr>
+              <w:t xml:space="preserve">123456789014</w:t>
+            </w:r>
+          </w:p>
+        </w:tc>
+        <w:tc>
+          <w:tcPr/>
+          <w:p>
+            <w:pPr>
+              <w:pStyle w:val="Compact"/>
+            </w:pPr>
+            <w:r>
+              <w:t xml:space="preserve">Declarative policy (criteria_2)</w:t>
+            </w:r>
+          </w:p>
+        </w:tc>
+      </w:tr>
+      <w:tr>
+        <w:tc>
+          <w:tcPr/>
+          <w:p>
+            <w:pPr>
+              <w:pStyle w:val="Compact"/>
+            </w:pPr>
+            <w:r>
+              <w:rPr>
+                <w:b/>
+                <w:bCs/>
+              </w:rPr>
+              <w:t xml:space="preserve">Golden AMI Pattern</w:t>
+            </w:r>
+          </w:p>
+        </w:tc>
+        <w:tc>
+          <w:tcPr/>
+          <w:p>
+            <w:pPr>
+              <w:pStyle w:val="Compact"/>
+            </w:pPr>
+            <w:r>
+              <w:rPr>
+                <w:rStyle w:val="VerbatimChar"/>
+              </w:rPr>
+              <w:t xml:space="preserve">golden-ami-*</w:t>
+            </w:r>
+          </w:p>
+        </w:tc>
+        <w:tc>
+          <w:tcPr/>
+          <w:p>
+            <w:pPr>
+              <w:pStyle w:val="Compact"/>
+            </w:pPr>
+            <w:r>
+              <w:t xml:space="preserve">Declarative policy (criteria_2)</w:t>
             </w:r>
           </w:p>
         </w:tc>
@@ -2888,7 +3314,7 @@
               <w:pStyle w:val="Compact"/>
             </w:pPr>
             <w:r>
-              <w:t xml:space="preserve">Declarative policy</w:t>
+              <w:t xml:space="preserve">Declarative policy (both criteria)</w:t>
             </w:r>
           </w:p>
         </w:tc>
@@ -2927,7 +3353,7 @@
               <w:pStyle w:val="Compact"/>
             </w:pPr>
             <w:r>
-              <w:t xml:space="preserve">Declarative policy</w:t>
+              <w:t xml:space="preserve">Declarative policy (both criteria)</w:t>
             </w:r>
           </w:p>
         </w:tc>
@@ -2973,7 +3399,16 @@
               <w:t xml:space="preserve">prasa-rhel9-*</w:t>
             </w:r>
             <w:r>
-              <w:t xml:space="preserve">, etc.</w:t>
+              <w:t xml:space="preserve">,</w:t>
+            </w:r>
+            <w:r>
+              <w:t xml:space="preserve"> </w:t>
+            </w:r>
+            <w:r>
+              <w:rPr>
+                <w:rStyle w:val="VerbatimChar"/>
+              </w:rPr>
+              <w:t xml:space="preserve">golden-ami-*</w:t>
             </w:r>
           </w:p>
         </w:tc>
@@ -3671,7 +4106,7 @@
     </w:p>
     <w:bookmarkEnd w:id="25"/>
     <w:bookmarkEnd w:id="26"/>
-    <w:bookmarkStart w:id="32" w:name="ami-age-and-deprecation-controls"/>
+    <w:bookmarkStart w:id="34" w:name="ami-age-and-deprecation-controls"/>
     <w:p>
       <w:pPr>
         <w:pStyle w:val="Heading2"/>
@@ -4209,7 +4644,7 @@
       </w:tr>
     </w:tbl>
     <w:bookmarkEnd w:id="30"/>
-    <w:bookmarkStart w:id="31" w:name="compliance-requirements"/>
+    <w:bookmarkStart w:id="33" w:name="compliance-requirements"/>
     <w:p>
       <w:pPr>
         <w:pStyle w:val="Heading3"/>
@@ -4223,7 +4658,7 @@
         <w:pStyle w:val="FirstParagraph"/>
       </w:pPr>
       <w:r>
-        <w:t xml:space="preserve">For an AMI to be approved for launching instances, it must meet</w:t>
+        <w:t xml:space="preserve">For an AMI to be approved for launching instances, it must match</w:t>
       </w:r>
       <w:r>
         <w:t xml:space="preserve"> </w:t>
@@ -4233,13 +4668,19 @@
           <w:b/>
           <w:bCs/>
         </w:rPr>
-        <w:t xml:space="preserve">all</w:t>
-      </w:r>
-      <w:r>
-        <w:t xml:space="preserve"> </w:t>
-      </w:r>
-      <w:r>
-        <w:t xml:space="preserve">of these criteria:</w:t>
+        <w:t xml:space="preserve">one of these criteria sets</w:t>
+      </w:r>
+      <w:r>
+        <w:t xml:space="preserve">:</w:t>
+      </w:r>
+    </w:p>
+    <w:bookmarkStart w:id="31" w:name="criteria-1-prasa-operations-amis"/>
+    <w:p>
+      <w:pPr>
+        <w:pStyle w:val="Heading4"/>
+      </w:pPr>
+      <w:r>
+        <w:t xml:space="preserve">Criteria 1: Prasa Operations AMIs</w:t>
       </w:r>
     </w:p>
     <w:p>
@@ -4339,46 +4780,17 @@
         <w:t xml:space="preserve">Naming</w:t>
       </w:r>
       <w:r>
-        <w:t xml:space="preserve">: Must follow approved naming patterns (prasa-*)</w:t>
-      </w:r>
-    </w:p>
-    <w:p>
-      <w:pPr>
-        <w:pStyle w:val="FirstParagraph"/>
-      </w:pPr>
-      <w:r>
-        <w:rPr>
-          <w:b/>
-          <w:bCs/>
-        </w:rPr>
-        <w:t xml:space="preserve">All four conditions are enforced simultaneously.</w:t>
-      </w:r>
-    </w:p>
-    <w:p>
-      <w:r>
-        <w:pict>
-          <v:rect style="width:0;height:1.5pt" o:hralign="center" o:hrstd="t" o:hr="t"/>
-        </w:pict>
+        <w:t xml:space="preserve">: Any pattern allowed (no restriction)</w:t>
       </w:r>
     </w:p>
     <w:bookmarkEnd w:id="31"/>
-    <w:bookmarkEnd w:id="32"/>
-    <w:bookmarkStart w:id="37" w:name="deployment-strategy"/>
-    <w:p>
-      <w:pPr>
-        <w:pStyle w:val="Heading2"/>
-      </w:pPr>
-      <w:r>
-        <w:t xml:space="preserve">Deployment Strategy</w:t>
-      </w:r>
-    </w:p>
-    <w:bookmarkStart w:id="33" w:name="phase-1-development-environment-testing"/>
-    <w:p>
-      <w:pPr>
-        <w:pStyle w:val="Heading3"/>
-      </w:pPr>
-      <w:r>
-        <w:t xml:space="preserve">Phase 1: Development Environment Testing</w:t>
+    <w:bookmarkStart w:id="32" w:name="criteria-2-golden-amis"/>
+    <w:p>
+      <w:pPr>
+        <w:pStyle w:val="Heading4"/>
+      </w:pPr>
+      <w:r>
+        <w:t xml:space="preserve">Criteria 2: Golden AMIs</w:t>
       </w:r>
     </w:p>
     <w:p>
@@ -4390,16 +4802,20 @@
         </w:numPr>
       </w:pPr>
       <w:r>
-        <w:t xml:space="preserve">Deploy to dev environment with</w:t>
-      </w:r>
-      <w:r>
-        <w:t xml:space="preserve"> </w:t>
-      </w:r>
-      <w:r>
-        <w:rPr>
-          <w:rStyle w:val="VerbatimChar"/>
-        </w:rPr>
-        <w:t xml:space="preserve">enforcement_mode = "audit_mode"</w:t>
+        <w:t xml:space="preserve">✅</w:t>
+      </w:r>
+      <w:r>
+        <w:t xml:space="preserve"> </w:t>
+      </w:r>
+      <w:r>
+        <w:rPr>
+          <w:b/>
+          <w:bCs/>
+        </w:rPr>
+        <w:t xml:space="preserve">Owner Account</w:t>
+      </w:r>
+      <w:r>
+        <w:t xml:space="preserve">: Must be from Golden AMI account (123456789014)</w:t>
       </w:r>
     </w:p>
     <w:p>
@@ -4411,7 +4827,20 @@
         </w:numPr>
       </w:pPr>
       <w:r>
-        <w:t xml:space="preserve">Monitor CloudTrail logs for policy evaluations</w:t>
+        <w:t xml:space="preserve">✅</w:t>
+      </w:r>
+      <w:r>
+        <w:t xml:space="preserve"> </w:t>
+      </w:r>
+      <w:r>
+        <w:rPr>
+          <w:b/>
+          <w:bCs/>
+        </w:rPr>
+        <w:t xml:space="preserve">Age</w:t>
+      </w:r>
+      <w:r>
+        <w:t xml:space="preserve">: Must be less than 300 days old</w:t>
       </w:r>
     </w:p>
     <w:p>
@@ -4423,7 +4852,20 @@
         </w:numPr>
       </w:pPr>
       <w:r>
-        <w:t xml:space="preserve">Validate effective policies on test accounts</w:t>
+        <w:t xml:space="preserve">✅</w:t>
+      </w:r>
+      <w:r>
+        <w:t xml:space="preserve"> </w:t>
+      </w:r>
+      <w:r>
+        <w:rPr>
+          <w:b/>
+          <w:bCs/>
+        </w:rPr>
+        <w:t xml:space="preserve">Status</w:t>
+      </w:r>
+      <w:r>
+        <w:t xml:space="preserve">: Must NOT be deprecated</w:t>
       </w:r>
     </w:p>
     <w:p>
@@ -4435,29 +4877,69 @@
         </w:numPr>
       </w:pPr>
       <w:r>
-        <w:t xml:space="preserve">Test approved and non-approved AMI launches</w:t>
-      </w:r>
-    </w:p>
-    <w:p>
-      <w:pPr>
-        <w:pStyle w:val="Compact"/>
-        <w:numPr>
-          <w:ilvl w:val="0"/>
-          <w:numId w:val="1007"/>
-        </w:numPr>
-      </w:pPr>
-      <w:r>
-        <w:t xml:space="preserve">Verify AMI age and deprecation controls</w:t>
-      </w:r>
-    </w:p>
+        <w:t xml:space="preserve">✅</w:t>
+      </w:r>
+      <w:r>
+        <w:t xml:space="preserve"> </w:t>
+      </w:r>
+      <w:r>
+        <w:rPr>
+          <w:b/>
+          <w:bCs/>
+        </w:rPr>
+        <w:t xml:space="preserve">Naming</w:t>
+      </w:r>
+      <w:r>
+        <w:t xml:space="preserve">: Must match pattern</w:t>
+      </w:r>
+      <w:r>
+        <w:t xml:space="preserve"> </w:t>
+      </w:r>
+      <w:r>
+        <w:rPr>
+          <w:rStyle w:val="VerbatimChar"/>
+        </w:rPr>
+        <w:t xml:space="preserve">golden-ami-*</w:t>
+      </w:r>
+    </w:p>
+    <w:p>
+      <w:pPr>
+        <w:pStyle w:val="FirstParagraph"/>
+      </w:pPr>
+      <w:r>
+        <w:rPr>
+          <w:b/>
+          <w:bCs/>
+        </w:rPr>
+        <w:t xml:space="preserve">An AMI is ALLOWED if it meets ALL requirements in ANY criteria set (OR logic between criteria, AND logic within criteria).</w:t>
+      </w:r>
+    </w:p>
+    <w:p>
+      <w:r>
+        <w:pict>
+          <v:rect style="width:0;height:1.5pt" o:hralign="center" o:hrstd="t" o:hr="t"/>
+        </w:pict>
+      </w:r>
+    </w:p>
+    <w:bookmarkEnd w:id="32"/>
     <w:bookmarkEnd w:id="33"/>
-    <w:bookmarkStart w:id="34" w:name="phase-2-production-audit-mode"/>
+    <w:bookmarkEnd w:id="34"/>
+    <w:bookmarkStart w:id="39" w:name="deployment-strategy"/>
+    <w:p>
+      <w:pPr>
+        <w:pStyle w:val="Heading2"/>
+      </w:pPr>
+      <w:r>
+        <w:t xml:space="preserve">Deployment Strategy</w:t>
+      </w:r>
+    </w:p>
+    <w:bookmarkStart w:id="35" w:name="phase-1-development-environment-testing"/>
     <w:p>
       <w:pPr>
         <w:pStyle w:val="Heading3"/>
       </w:pPr>
       <w:r>
-        <w:t xml:space="preserve">Phase 2: Production Audit Mode</w:t>
+        <w:t xml:space="preserve">Phase 1: Development Environment Testing</w:t>
       </w:r>
     </w:p>
     <w:p>
@@ -4469,7 +4951,7 @@
         </w:numPr>
       </w:pPr>
       <w:r>
-        <w:t xml:space="preserve">Deploy to production OUs with</w:t>
+        <w:t xml:space="preserve">Deploy to dev environment with</w:t>
       </w:r>
       <w:r>
         <w:t xml:space="preserve"> </w:t>
@@ -4490,7 +4972,7 @@
         </w:numPr>
       </w:pPr>
       <w:r>
-        <w:t xml:space="preserve">Run for 2-4 weeks to assess impact</w:t>
+        <w:t xml:space="preserve">Monitor CloudTrail logs for policy evaluations</w:t>
       </w:r>
     </w:p>
     <w:p>
@@ -4502,22 +4984,7 @@
         </w:numPr>
       </w:pPr>
       <w:r>
-        <w:t xml:space="preserve">Query CloudTrail for</w:t>
-      </w:r>
-      <w:r>
-        <w:t xml:space="preserve"> </w:t>
-      </w:r>
-      <w:r>
-        <w:rPr>
-          <w:rStyle w:val="VerbatimChar"/>
-        </w:rPr>
-        <w:t xml:space="preserve">imageAllowed=false</w:t>
-      </w:r>
-      <w:r>
-        <w:t xml:space="preserve"> </w:t>
-      </w:r>
-      <w:r>
-        <w:t xml:space="preserve">indicators</w:t>
+        <w:t xml:space="preserve">Validate effective policies on test accounts</w:t>
       </w:r>
     </w:p>
     <w:p>
@@ -4529,43 +4996,7 @@
         </w:numPr>
       </w:pPr>
       <w:r>
-        <w:t xml:space="preserve">Identify non-compliant workloads:</w:t>
-      </w:r>
-    </w:p>
-    <w:p>
-      <w:pPr>
-        <w:pStyle w:val="Compact"/>
-        <w:numPr>
-          <w:ilvl w:val="1"/>
-          <w:numId w:val="1009"/>
-        </w:numPr>
-      </w:pPr>
-      <w:r>
-        <w:t xml:space="preserve">AMIs older than 300 days</w:t>
-      </w:r>
-    </w:p>
-    <w:p>
-      <w:pPr>
-        <w:pStyle w:val="Compact"/>
-        <w:numPr>
-          <w:ilvl w:val="1"/>
-          <w:numId w:val="1009"/>
-        </w:numPr>
-      </w:pPr>
-      <w:r>
-        <w:t xml:space="preserve">Deprecated AMIs</w:t>
-      </w:r>
-    </w:p>
-    <w:p>
-      <w:pPr>
-        <w:pStyle w:val="Compact"/>
-        <w:numPr>
-          <w:ilvl w:val="1"/>
-          <w:numId w:val="1009"/>
-        </w:numPr>
-      </w:pPr>
-      <w:r>
-        <w:t xml:space="preserve">AMIs from non-approved owners</w:t>
+        <w:t xml:space="preserve">Test approved and non-approved AMI launches</w:t>
       </w:r>
     </w:p>
     <w:p>
@@ -4577,17 +5008,17 @@
         </w:numPr>
       </w:pPr>
       <w:r>
-        <w:t xml:space="preserve">Work with teams to migrate to compliant AMIs</w:t>
-      </w:r>
-    </w:p>
-    <w:bookmarkEnd w:id="34"/>
-    <w:bookmarkStart w:id="35" w:name="phase-3-production-enforcement"/>
+        <w:t xml:space="preserve">Verify AMI age and deprecation controls</w:t>
+      </w:r>
+    </w:p>
+    <w:bookmarkEnd w:id="35"/>
+    <w:bookmarkStart w:id="36" w:name="phase-2-production-audit-mode"/>
     <w:p>
       <w:pPr>
         <w:pStyle w:val="Heading3"/>
       </w:pPr>
       <w:r>
-        <w:t xml:space="preserve">Phase 3: Production Enforcement</w:t>
+        <w:t xml:space="preserve">Phase 2: Production Audit Mode</w:t>
       </w:r>
     </w:p>
     <w:p>
@@ -4595,11 +5026,20 @@
         <w:pStyle w:val="Compact"/>
         <w:numPr>
           <w:ilvl w:val="0"/>
-          <w:numId w:val="1010"/>
+          <w:numId w:val="1009"/>
         </w:numPr>
       </w:pPr>
       <w:r>
-        <w:t xml:space="preserve">Verify all non-compliant usage addressed</w:t>
+        <w:t xml:space="preserve">Deploy to production OUs with</w:t>
+      </w:r>
+      <w:r>
+        <w:t xml:space="preserve"> </w:t>
+      </w:r>
+      <w:r>
+        <w:rPr>
+          <w:rStyle w:val="VerbatimChar"/>
+        </w:rPr>
+        <w:t xml:space="preserve">enforcement_mode = "audit_mode"</w:t>
       </w:r>
     </w:p>
     <w:p>
@@ -4607,20 +5047,11 @@
         <w:pStyle w:val="Compact"/>
         <w:numPr>
           <w:ilvl w:val="0"/>
-          <w:numId w:val="1010"/>
+          <w:numId w:val="1009"/>
         </w:numPr>
       </w:pPr>
       <w:r>
-        <w:t xml:space="preserve">Switch to</w:t>
-      </w:r>
-      <w:r>
-        <w:t xml:space="preserve"> </w:t>
-      </w:r>
-      <w:r>
-        <w:rPr>
-          <w:rStyle w:val="VerbatimChar"/>
-        </w:rPr>
-        <w:t xml:space="preserve">enforcement_mode = "enabled"</w:t>
+        <w:t xml:space="preserve">Run for 2-4 weeks to assess impact</w:t>
       </w:r>
     </w:p>
     <w:p>
@@ -4628,11 +5059,26 @@
         <w:pStyle w:val="Compact"/>
         <w:numPr>
           <w:ilvl w:val="0"/>
-          <w:numId w:val="1010"/>
+          <w:numId w:val="1009"/>
         </w:numPr>
       </w:pPr>
       <w:r>
-        <w:t xml:space="preserve">Monitor for blocked launches</w:t>
+        <w:t xml:space="preserve">Query CloudTrail for</w:t>
+      </w:r>
+      <w:r>
+        <w:t xml:space="preserve"> </w:t>
+      </w:r>
+      <w:r>
+        <w:rPr>
+          <w:rStyle w:val="VerbatimChar"/>
+        </w:rPr>
+        <w:t xml:space="preserve">imageAllowed=false</w:t>
+      </w:r>
+      <w:r>
+        <w:t xml:space="preserve"> </w:t>
+      </w:r>
+      <w:r>
+        <w:t xml:space="preserve">indicators</w:t>
       </w:r>
     </w:p>
     <w:p>
@@ -4640,15 +5086,130 @@
         <w:pStyle w:val="Compact"/>
         <w:numPr>
           <w:ilvl w:val="0"/>
+          <w:numId w:val="1009"/>
+        </w:numPr>
+      </w:pPr>
+      <w:r>
+        <w:t xml:space="preserve">Identify non-compliant workloads:</w:t>
+      </w:r>
+    </w:p>
+    <w:p>
+      <w:pPr>
+        <w:pStyle w:val="Compact"/>
+        <w:numPr>
+          <w:ilvl w:val="1"/>
           <w:numId w:val="1010"/>
         </w:numPr>
       </w:pPr>
       <w:r>
+        <w:t xml:space="preserve">AMIs older than 300 days</w:t>
+      </w:r>
+    </w:p>
+    <w:p>
+      <w:pPr>
+        <w:pStyle w:val="Compact"/>
+        <w:numPr>
+          <w:ilvl w:val="1"/>
+          <w:numId w:val="1010"/>
+        </w:numPr>
+      </w:pPr>
+      <w:r>
+        <w:t xml:space="preserve">Deprecated AMIs</w:t>
+      </w:r>
+    </w:p>
+    <w:p>
+      <w:pPr>
+        <w:pStyle w:val="Compact"/>
+        <w:numPr>
+          <w:ilvl w:val="1"/>
+          <w:numId w:val="1010"/>
+        </w:numPr>
+      </w:pPr>
+      <w:r>
+        <w:t xml:space="preserve">AMIs from non-approved owners</w:t>
+      </w:r>
+    </w:p>
+    <w:p>
+      <w:pPr>
+        <w:pStyle w:val="Compact"/>
+        <w:numPr>
+          <w:ilvl w:val="0"/>
+          <w:numId w:val="1009"/>
+        </w:numPr>
+      </w:pPr>
+      <w:r>
+        <w:t xml:space="preserve">Work with teams to migrate to compliant AMIs</w:t>
+      </w:r>
+    </w:p>
+    <w:bookmarkEnd w:id="36"/>
+    <w:bookmarkStart w:id="37" w:name="phase-3-production-enforcement"/>
+    <w:p>
+      <w:pPr>
+        <w:pStyle w:val="Heading3"/>
+      </w:pPr>
+      <w:r>
+        <w:t xml:space="preserve">Phase 3: Production Enforcement</w:t>
+      </w:r>
+    </w:p>
+    <w:p>
+      <w:pPr>
+        <w:pStyle w:val="Compact"/>
+        <w:numPr>
+          <w:ilvl w:val="0"/>
+          <w:numId w:val="1011"/>
+        </w:numPr>
+      </w:pPr>
+      <w:r>
+        <w:t xml:space="preserve">Verify all non-compliant usage addressed</w:t>
+      </w:r>
+    </w:p>
+    <w:p>
+      <w:pPr>
+        <w:pStyle w:val="Compact"/>
+        <w:numPr>
+          <w:ilvl w:val="0"/>
+          <w:numId w:val="1011"/>
+        </w:numPr>
+      </w:pPr>
+      <w:r>
+        <w:t xml:space="preserve">Switch to</w:t>
+      </w:r>
+      <w:r>
+        <w:t xml:space="preserve"> </w:t>
+      </w:r>
+      <w:r>
+        <w:rPr>
+          <w:rStyle w:val="VerbatimChar"/>
+        </w:rPr>
+        <w:t xml:space="preserve">enforcement_mode = "enabled"</w:t>
+      </w:r>
+    </w:p>
+    <w:p>
+      <w:pPr>
+        <w:pStyle w:val="Compact"/>
+        <w:numPr>
+          <w:ilvl w:val="0"/>
+          <w:numId w:val="1011"/>
+        </w:numPr>
+      </w:pPr>
+      <w:r>
+        <w:t xml:space="preserve">Monitor for blocked launches</w:t>
+      </w:r>
+    </w:p>
+    <w:p>
+      <w:pPr>
+        <w:pStyle w:val="Compact"/>
+        <w:numPr>
+          <w:ilvl w:val="0"/>
+          <w:numId w:val="1011"/>
+        </w:numPr>
+      </w:pPr>
+      <w:r>
         <w:t xml:space="preserve">Respond to user questions about blocks</w:t>
       </w:r>
     </w:p>
-    <w:bookmarkEnd w:id="35"/>
-    <w:bookmarkStart w:id="36" w:name="target-organizational-units"/>
+    <w:bookmarkEnd w:id="37"/>
+    <w:bookmarkStart w:id="38" w:name="target-organizational-units"/>
     <w:p>
       <w:pPr>
         <w:pStyle w:val="Heading3"/>
@@ -4796,9 +5357,9 @@
         </w:pict>
       </w:r>
     </w:p>
-    <w:bookmarkEnd w:id="36"/>
-    <w:bookmarkEnd w:id="37"/>
-    <w:bookmarkStart w:id="42" w:name="monitoring-and-validation"/>
+    <w:bookmarkEnd w:id="38"/>
+    <w:bookmarkEnd w:id="39"/>
+    <w:bookmarkStart w:id="44" w:name="monitoring-and-validation"/>
     <w:p>
       <w:pPr>
         <w:pStyle w:val="Heading2"/>
@@ -4807,7 +5368,7 @@
         <w:t xml:space="preserve">Monitoring and Validation</w:t>
       </w:r>
     </w:p>
-    <w:bookmarkStart w:id="38" w:name="verify-policy-attachments"/>
+    <w:bookmarkStart w:id="40" w:name="verify-policy-attachments"/>
     <w:p>
       <w:pPr>
         <w:pStyle w:val="Heading3"/>
@@ -4968,8 +5529,8 @@
         <w:t xml:space="preserve"> SERVICE_CONTROL_POLICY</w:t>
       </w:r>
     </w:p>
-    <w:bookmarkEnd w:id="38"/>
-    <w:bookmarkStart w:id="39" w:name="check-effective-policies"/>
+    <w:bookmarkEnd w:id="40"/>
+    <w:bookmarkStart w:id="41" w:name="check-effective-policies"/>
     <w:p>
       <w:pPr>
         <w:pStyle w:val="Heading3"/>
@@ -5139,8 +5700,8 @@
         <w:t xml:space="preserve"> 123456789012</w:t>
       </w:r>
     </w:p>
-    <w:bookmarkEnd w:id="39"/>
-    <w:bookmarkStart w:id="40" w:name="monitor-cloudtrail-logs"/>
+    <w:bookmarkEnd w:id="41"/>
+    <w:bookmarkStart w:id="42" w:name="monitor-cloudtrail-logs"/>
     <w:p>
       <w:pPr>
         <w:pStyle w:val="Heading3"/>
@@ -5381,8 +5942,8 @@
         <w:t xml:space="preserve">'.Events[] | select(.CloudTrailEvent | contains("AccessDenied"))'</w:t>
       </w:r>
     </w:p>
-    <w:bookmarkEnd w:id="40"/>
-    <w:bookmarkStart w:id="41" w:name="common-validation-commands"/>
+    <w:bookmarkEnd w:id="42"/>
+    <w:bookmarkStart w:id="43" w:name="common-validation-commands"/>
     <w:p>
       <w:pPr>
         <w:pStyle w:val="Heading3"/>
@@ -5481,9 +6042,9 @@
         </w:pict>
       </w:r>
     </w:p>
-    <w:bookmarkEnd w:id="41"/>
-    <w:bookmarkEnd w:id="42"/>
-    <w:bookmarkStart w:id="45" w:name="error-messages-and-troubleshooting"/>
+    <w:bookmarkEnd w:id="43"/>
+    <w:bookmarkEnd w:id="44"/>
+    <w:bookmarkStart w:id="47" w:name="error-messages-and-troubleshooting"/>
     <w:p>
       <w:pPr>
         <w:pStyle w:val="Heading2"/>
@@ -5492,7 +6053,7 @@
         <w:t xml:space="preserve">Error Messages and Troubleshooting</w:t>
       </w:r>
     </w:p>
-    <w:bookmarkStart w:id="43" w:name="user-facing-error-message"/>
+    <w:bookmarkStart w:id="45" w:name="user-facing-error-message"/>
     <w:p>
       <w:pPr>
         <w:pStyle w:val="Heading3"/>
@@ -5685,8 +6246,8 @@
         <w:t xml:space="preserve">  - Up to 90 days for other exceptions</w:t>
       </w:r>
     </w:p>
-    <w:bookmarkEnd w:id="43"/>
-    <w:bookmarkStart w:id="44" w:name="common-issues"/>
+    <w:bookmarkEnd w:id="45"/>
+    <w:bookmarkStart w:id="46" w:name="common-issues"/>
     <w:p>
       <w:pPr>
         <w:pStyle w:val="Heading3"/>
@@ -5928,9 +6489,9 @@
         </w:pict>
       </w:r>
     </w:p>
-    <w:bookmarkEnd w:id="44"/>
-    <w:bookmarkEnd w:id="45"/>
-    <w:bookmarkStart w:id="46" w:name="repository-structure"/>
+    <w:bookmarkEnd w:id="46"/>
+    <w:bookmarkEnd w:id="47"/>
+    <w:bookmarkStart w:id="48" w:name="repository-structure"/>
     <w:p>
       <w:pPr>
         <w:pStyle w:val="Heading2"/>
@@ -6092,139 +6653,14 @@
         </w:pict>
       </w:r>
     </w:p>
-    <w:bookmarkEnd w:id="46"/>
-    <w:bookmarkStart w:id="47" w:name="next-steps"/>
+    <w:bookmarkEnd w:id="48"/>
+    <w:bookmarkStart w:id="49" w:name="next-steps"/>
     <w:p>
       <w:pPr>
         <w:pStyle w:val="Heading2"/>
       </w:pPr>
       <w:r>
         <w:t xml:space="preserve">Next Steps</w:t>
-      </w:r>
-    </w:p>
-    <w:p>
-      <w:pPr>
-        <w:pStyle w:val="Compact"/>
-        <w:numPr>
-          <w:ilvl w:val="0"/>
-          <w:numId w:val="1011"/>
-        </w:numPr>
-      </w:pPr>
-      <w:r>
-        <w:t xml:space="preserve">✅ Clean policy JSON files (remove all comments)</w:t>
-      </w:r>
-    </w:p>
-    <w:p>
-      <w:pPr>
-        <w:pStyle w:val="Compact"/>
-        <w:numPr>
-          <w:ilvl w:val="0"/>
-          <w:numId w:val="1011"/>
-        </w:numPr>
-      </w:pPr>
-      <w:r>
-        <w:t xml:space="preserve">✅ Create documentation (this file)</w:t>
-      </w:r>
-    </w:p>
-    <w:p>
-      <w:pPr>
-        <w:pStyle w:val="Compact"/>
-        <w:numPr>
-          <w:ilvl w:val="0"/>
-          <w:numId w:val="1011"/>
-        </w:numPr>
-      </w:pPr>
-      <w:r>
-        <w:t xml:space="preserve">✅ Update environment configurations with Prasa account IDs</w:t>
-      </w:r>
-    </w:p>
-    <w:p>
-      <w:pPr>
-        <w:pStyle w:val="Compact"/>
-        <w:numPr>
-          <w:ilvl w:val="0"/>
-          <w:numId w:val="1011"/>
-        </w:numPr>
-      </w:pPr>
-      <w:r>
-        <w:t xml:space="preserve">✅ Hardcode AMI age and deprecation controls</w:t>
-      </w:r>
-    </w:p>
-    <w:p>
-      <w:pPr>
-        <w:pStyle w:val="Compact"/>
-        <w:numPr>
-          <w:ilvl w:val="0"/>
-          <w:numId w:val="1011"/>
-        </w:numPr>
-      </w:pPr>
-      <w:r>
-        <w:t xml:space="preserve">✅ Simplify module (remove exception expiry complexity)</w:t>
-      </w:r>
-    </w:p>
-    <w:p>
-      <w:pPr>
-        <w:pStyle w:val="Compact"/>
-        <w:numPr>
-          <w:ilvl w:val="0"/>
-          <w:numId w:val="1011"/>
-        </w:numPr>
-      </w:pPr>
-      <w:r>
-        <w:t xml:space="preserve">⏳ Test in dev environment</w:t>
-      </w:r>
-    </w:p>
-    <w:p>
-      <w:pPr>
-        <w:pStyle w:val="Compact"/>
-        <w:numPr>
-          <w:ilvl w:val="0"/>
-          <w:numId w:val="1011"/>
-        </w:numPr>
-      </w:pPr>
-      <w:r>
-        <w:t xml:space="preserve">⏳ Deploy to production in audit mode</w:t>
-      </w:r>
-    </w:p>
-    <w:p>
-      <w:pPr>
-        <w:pStyle w:val="Compact"/>
-        <w:numPr>
-          <w:ilvl w:val="0"/>
-          <w:numId w:val="1011"/>
-        </w:numPr>
-      </w:pPr>
-      <w:r>
-        <w:t xml:space="preserve">⏳ Monitor and validate</w:t>
-      </w:r>
-    </w:p>
-    <w:p>
-      <w:pPr>
-        <w:pStyle w:val="Compact"/>
-        <w:numPr>
-          <w:ilvl w:val="0"/>
-          <w:numId w:val="1011"/>
-        </w:numPr>
-      </w:pPr>
-      <w:r>
-        <w:t xml:space="preserve">⏳ Switch to enforcement mode</w:t>
-      </w:r>
-    </w:p>
-    <w:p>
-      <w:r>
-        <w:pict>
-          <v:rect style="width:0;height:1.5pt" o:hralign="center" o:hrstd="t" o:hr="t"/>
-        </w:pict>
-      </w:r>
-    </w:p>
-    <w:bookmarkEnd w:id="47"/>
-    <w:bookmarkStart w:id="50" w:name="additional-resources"/>
-    <w:p>
-      <w:pPr>
-        <w:pStyle w:val="Heading2"/>
-      </w:pPr>
-      <w:r>
-        <w:t xml:space="preserve">Additional Resources</w:t>
       </w:r>
     </w:p>
     <w:p>
@@ -6236,29 +6672,7 @@
         </w:numPr>
       </w:pPr>
       <w:r>
-        <w:rPr>
-          <w:b/>
-          <w:bCs/>
-        </w:rPr>
-        <w:t xml:space="preserve">Change Log</w:t>
-      </w:r>
-      <w:r>
-        <w:t xml:space="preserve">: See</w:t>
-      </w:r>
-      <w:r>
-        <w:t xml:space="preserve"> </w:t>
-      </w:r>
-      <w:r>
-        <w:rPr>
-          <w:rStyle w:val="VerbatimChar"/>
-        </w:rPr>
-        <w:t xml:space="preserve">FIXES-APPLIED.md</w:t>
-      </w:r>
-      <w:r>
-        <w:t xml:space="preserve"> </w:t>
-      </w:r>
-      <w:r>
-        <w:t xml:space="preserve">for detailed change history</w:t>
+        <w:t xml:space="preserve">✅ Clean policy JSON files (remove all comments)</w:t>
       </w:r>
     </w:p>
     <w:p>
@@ -6270,29 +6684,7 @@
         </w:numPr>
       </w:pPr>
       <w:r>
-        <w:rPr>
-          <w:b/>
-          <w:bCs/>
-        </w:rPr>
-        <w:t xml:space="preserve">Task Plan</w:t>
-      </w:r>
-      <w:r>
-        <w:t xml:space="preserve">: See</w:t>
-      </w:r>
-      <w:r>
-        <w:t xml:space="preserve"> </w:t>
-      </w:r>
-      <w:r>
-        <w:rPr>
-          <w:rStyle w:val="VerbatimChar"/>
-        </w:rPr>
-        <w:t xml:space="preserve">AWS-Terraform-Playground/task.md</w:t>
-      </w:r>
-      <w:r>
-        <w:t xml:space="preserve"> </w:t>
-      </w:r>
-      <w:r>
-        <w:t xml:space="preserve">for implementation tasks</w:t>
+        <w:t xml:space="preserve">✅ Create documentation (this file)</w:t>
       </w:r>
     </w:p>
     <w:p>
@@ -6304,29 +6696,7 @@
         </w:numPr>
       </w:pPr>
       <w:r>
-        <w:rPr>
-          <w:b/>
-          <w:bCs/>
-        </w:rPr>
-        <w:t xml:space="preserve">Design Document</w:t>
-      </w:r>
-      <w:r>
-        <w:t xml:space="preserve">: See</w:t>
-      </w:r>
-      <w:r>
-        <w:t xml:space="preserve"> </w:t>
-      </w:r>
-      <w:r>
-        <w:rPr>
-          <w:rStyle w:val="VerbatimChar"/>
-        </w:rPr>
-        <w:t xml:space="preserve">AWS-Terraform-Playground/design.md</w:t>
-      </w:r>
-      <w:r>
-        <w:t xml:space="preserve"> </w:t>
-      </w:r>
-      <w:r>
-        <w:t xml:space="preserve">for architecture details</w:t>
+        <w:t xml:space="preserve">✅ Update environment configurations with Prasa account IDs</w:t>
       </w:r>
     </w:p>
     <w:p>
@@ -6338,6 +6708,197 @@
         </w:numPr>
       </w:pPr>
       <w:r>
+        <w:t xml:space="preserve">✅ Hardcode AMI age and deprecation controls</w:t>
+      </w:r>
+    </w:p>
+    <w:p>
+      <w:pPr>
+        <w:pStyle w:val="Compact"/>
+        <w:numPr>
+          <w:ilvl w:val="0"/>
+          <w:numId w:val="1012"/>
+        </w:numPr>
+      </w:pPr>
+      <w:r>
+        <w:t xml:space="preserve">✅ Simplify module (remove exception expiry complexity)</w:t>
+      </w:r>
+    </w:p>
+    <w:p>
+      <w:pPr>
+        <w:pStyle w:val="Compact"/>
+        <w:numPr>
+          <w:ilvl w:val="0"/>
+          <w:numId w:val="1012"/>
+        </w:numPr>
+      </w:pPr>
+      <w:r>
+        <w:t xml:space="preserve">⏳ Test in dev environment</w:t>
+      </w:r>
+    </w:p>
+    <w:p>
+      <w:pPr>
+        <w:pStyle w:val="Compact"/>
+        <w:numPr>
+          <w:ilvl w:val="0"/>
+          <w:numId w:val="1012"/>
+        </w:numPr>
+      </w:pPr>
+      <w:r>
+        <w:t xml:space="preserve">⏳ Deploy to production in audit mode</w:t>
+      </w:r>
+    </w:p>
+    <w:p>
+      <w:pPr>
+        <w:pStyle w:val="Compact"/>
+        <w:numPr>
+          <w:ilvl w:val="0"/>
+          <w:numId w:val="1012"/>
+        </w:numPr>
+      </w:pPr>
+      <w:r>
+        <w:t xml:space="preserve">⏳ Monitor and validate</w:t>
+      </w:r>
+    </w:p>
+    <w:p>
+      <w:pPr>
+        <w:pStyle w:val="Compact"/>
+        <w:numPr>
+          <w:ilvl w:val="0"/>
+          <w:numId w:val="1012"/>
+        </w:numPr>
+      </w:pPr>
+      <w:r>
+        <w:t xml:space="preserve">⏳ Switch to enforcement mode</w:t>
+      </w:r>
+    </w:p>
+    <w:p>
+      <w:r>
+        <w:pict>
+          <v:rect style="width:0;height:1.5pt" o:hralign="center" o:hrstd="t" o:hr="t"/>
+        </w:pict>
+      </w:r>
+    </w:p>
+    <w:bookmarkEnd w:id="49"/>
+    <w:bookmarkStart w:id="52" w:name="additional-resources"/>
+    <w:p>
+      <w:pPr>
+        <w:pStyle w:val="Heading2"/>
+      </w:pPr>
+      <w:r>
+        <w:t xml:space="preserve">Additional Resources</w:t>
+      </w:r>
+    </w:p>
+    <w:p>
+      <w:pPr>
+        <w:pStyle w:val="Compact"/>
+        <w:numPr>
+          <w:ilvl w:val="0"/>
+          <w:numId w:val="1013"/>
+        </w:numPr>
+      </w:pPr>
+      <w:r>
+        <w:rPr>
+          <w:b/>
+          <w:bCs/>
+        </w:rPr>
+        <w:t xml:space="preserve">Change Log</w:t>
+      </w:r>
+      <w:r>
+        <w:t xml:space="preserve">: See</w:t>
+      </w:r>
+      <w:r>
+        <w:t xml:space="preserve"> </w:t>
+      </w:r>
+      <w:r>
+        <w:rPr>
+          <w:rStyle w:val="VerbatimChar"/>
+        </w:rPr>
+        <w:t xml:space="preserve">FIXES-APPLIED.md</w:t>
+      </w:r>
+      <w:r>
+        <w:t xml:space="preserve"> </w:t>
+      </w:r>
+      <w:r>
+        <w:t xml:space="preserve">for detailed change history</w:t>
+      </w:r>
+    </w:p>
+    <w:p>
+      <w:pPr>
+        <w:pStyle w:val="Compact"/>
+        <w:numPr>
+          <w:ilvl w:val="0"/>
+          <w:numId w:val="1013"/>
+        </w:numPr>
+      </w:pPr>
+      <w:r>
+        <w:rPr>
+          <w:b/>
+          <w:bCs/>
+        </w:rPr>
+        <w:t xml:space="preserve">Task Plan</w:t>
+      </w:r>
+      <w:r>
+        <w:t xml:space="preserve">: See</w:t>
+      </w:r>
+      <w:r>
+        <w:t xml:space="preserve"> </w:t>
+      </w:r>
+      <w:r>
+        <w:rPr>
+          <w:rStyle w:val="VerbatimChar"/>
+        </w:rPr>
+        <w:t xml:space="preserve">AWS-Terraform-Playground/task.md</w:t>
+      </w:r>
+      <w:r>
+        <w:t xml:space="preserve"> </w:t>
+      </w:r>
+      <w:r>
+        <w:t xml:space="preserve">for implementation tasks</w:t>
+      </w:r>
+    </w:p>
+    <w:p>
+      <w:pPr>
+        <w:pStyle w:val="Compact"/>
+        <w:numPr>
+          <w:ilvl w:val="0"/>
+          <w:numId w:val="1013"/>
+        </w:numPr>
+      </w:pPr>
+      <w:r>
+        <w:rPr>
+          <w:b/>
+          <w:bCs/>
+        </w:rPr>
+        <w:t xml:space="preserve">Design Document</w:t>
+      </w:r>
+      <w:r>
+        <w:t xml:space="preserve">: See</w:t>
+      </w:r>
+      <w:r>
+        <w:t xml:space="preserve"> </w:t>
+      </w:r>
+      <w:r>
+        <w:rPr>
+          <w:rStyle w:val="VerbatimChar"/>
+        </w:rPr>
+        <w:t xml:space="preserve">AWS-Terraform-Playground/design.md</w:t>
+      </w:r>
+      <w:r>
+        <w:t xml:space="preserve"> </w:t>
+      </w:r>
+      <w:r>
+        <w:t xml:space="preserve">for architecture details</w:t>
+      </w:r>
+    </w:p>
+    <w:p>
+      <w:pPr>
+        <w:pStyle w:val="Compact"/>
+        <w:numPr>
+          <w:ilvl w:val="0"/>
+          <w:numId w:val="1013"/>
+        </w:numPr>
+      </w:pPr>
+      <w:r>
         <w:rPr>
           <w:b/>
           <w:bCs/>
@@ -6353,10 +6914,10 @@
         <w:pStyle w:val="Compact"/>
         <w:numPr>
           <w:ilvl w:val="1"/>
-          <w:numId w:val="1013"/>
+          <w:numId w:val="1014"/>
         </w:numPr>
       </w:pPr>
-      <w:hyperlink r:id="rId48">
+      <w:hyperlink r:id="rId50">
         <w:r>
           <w:rPr>
             <w:rStyle w:val="Hyperlink"/>
@@ -6370,10 +6931,10 @@
         <w:pStyle w:val="Compact"/>
         <w:numPr>
           <w:ilvl w:val="1"/>
-          <w:numId w:val="1013"/>
+          <w:numId w:val="1014"/>
         </w:numPr>
       </w:pPr>
-      <w:hyperlink r:id="rId49">
+      <w:hyperlink r:id="rId51">
         <w:r>
           <w:rPr>
             <w:rStyle w:val="Hyperlink"/>
@@ -6430,8 +6991,8 @@
         <w:t xml:space="preserve">: ✅ Production Ready</w:t>
       </w:r>
     </w:p>
-    <w:bookmarkEnd w:id="50"/>
-    <w:bookmarkEnd w:id="51"/>
+    <w:bookmarkEnd w:id="52"/>
+    <w:bookmarkEnd w:id="53"/>
     <w:sectPr>
       <w:footnotePr>
         <w:numRestart w:val="eachSect"/>
@@ -6893,9 +7454,6 @@
     </w:lvlOverride>
   </w:num>
   <w:num w:numId="1009">
-    <w:abstractNumId w:val="991"/>
-  </w:num>
-  <w:num w:numId="1010">
     <w:abstractNumId w:val="99411"/>
     <w:lvlOverride w:ilvl="0">
       <w:startOverride w:val="1"/>
@@ -6924,6 +7482,9 @@
     <w:lvlOverride w:ilvl="8">
       <w:startOverride w:val="1"/>
     </w:lvlOverride>
+  </w:num>
+  <w:num w:numId="1010">
+    <w:abstractNumId w:val="991"/>
   </w:num>
   <w:num w:numId="1011">
     <w:abstractNumId w:val="99411"/>
@@ -6956,9 +7517,39 @@
     </w:lvlOverride>
   </w:num>
   <w:num w:numId="1012">
+    <w:abstractNumId w:val="99411"/>
+    <w:lvlOverride w:ilvl="0">
+      <w:startOverride w:val="1"/>
+    </w:lvlOverride>
+    <w:lvlOverride w:ilvl="1">
+      <w:startOverride w:val="1"/>
+    </w:lvlOverride>
+    <w:lvlOverride w:ilvl="2">
+      <w:startOverride w:val="1"/>
+    </w:lvlOverride>
+    <w:lvlOverride w:ilvl="3">
+      <w:startOverride w:val="1"/>
+    </w:lvlOverride>
+    <w:lvlOverride w:ilvl="4">
+      <w:startOverride w:val="1"/>
+    </w:lvlOverride>
+    <w:lvlOverride w:ilvl="5">
+      <w:startOverride w:val="1"/>
+    </w:lvlOverride>
+    <w:lvlOverride w:ilvl="6">
+      <w:startOverride w:val="1"/>
+    </w:lvlOverride>
+    <w:lvlOverride w:ilvl="7">
+      <w:startOverride w:val="1"/>
+    </w:lvlOverride>
+    <w:lvlOverride w:ilvl="8">
+      <w:startOverride w:val="1"/>
+    </w:lvlOverride>
+  </w:num>
+  <w:num w:numId="1013">
     <w:abstractNumId w:val="991"/>
   </w:num>
-  <w:num w:numId="1013">
+  <w:num w:numId="1014">
     <w:abstractNumId w:val="991"/>
   </w:num>
 </w:numbering>

</xml_diff>